<commit_message>
android 2, dbms 1
</commit_message>
<xml_diff>
--- a/DBMS/lab1/Отчет.docx
+++ b/DBMS/lab1/Отчет.docx
@@ -218,6 +218,39 @@
     </w:p>
     <w:p>
       <w:pPr>
+        <w:jc w:val="center"/>
+        <w:rPr>
+          <w:rFonts w:cstheme="minorHAnsi"/>
+          <w:b/>
+          <w:sz w:val="24"/>
+          <w:szCs w:val="24"/>
+          <w:lang w:val="en-US"/>
+        </w:rPr>
+      </w:pPr>
+      <w:r>
+        <w:rPr>
+          <w:rFonts w:cstheme="minorHAnsi"/>
+          <w:b/>
+          <w:sz w:val="24"/>
+          <w:szCs w:val="24"/>
+        </w:rPr>
+        <w:t xml:space="preserve">Вариант </w:t>
+      </w:r>
+      <w:r>
+        <w:rPr>
+          <w:rFonts w:cstheme="minorHAnsi"/>
+          <w:b/>
+          <w:sz w:val="24"/>
+          <w:szCs w:val="24"/>
+          <w:lang w:val="en-US"/>
+        </w:rPr>
+        <w:t>5212</w:t>
+      </w:r>
+      <w:bookmarkStart w:id="0" w:name="_GoBack"/>
+      <w:bookmarkEnd w:id="0"/>
+    </w:p>
+    <w:p>
+      <w:pPr>
         <w:rPr>
           <w:rFonts w:cstheme="minorHAnsi"/>
           <w:sz w:val="24"/>
@@ -447,7 +480,6 @@
         <w:tabs>
           <w:tab w:val="left" w:pos="3105"/>
         </w:tabs>
-        <w:jc w:val="center"/>
         <w:rPr>
           <w:rFonts w:cstheme="minorHAnsi"/>
           <w:sz w:val="24"/>
@@ -467,19 +499,6 @@
           <w:szCs w:val="24"/>
         </w:rPr>
       </w:pPr>
-    </w:p>
-    <w:p>
-      <w:pPr>
-        <w:tabs>
-          <w:tab w:val="left" w:pos="3105"/>
-        </w:tabs>
-        <w:jc w:val="center"/>
-        <w:rPr>
-          <w:rFonts w:cstheme="minorHAnsi"/>
-          <w:sz w:val="24"/>
-          <w:szCs w:val="24"/>
-        </w:rPr>
-      </w:pPr>
       <w:r>
         <w:rPr>
           <w:rFonts w:cstheme="minorHAnsi"/>
@@ -568,8 +587,6 @@
           <w:szCs w:val="24"/>
         </w:rPr>
       </w:pPr>
-      <w:bookmarkStart w:id="0" w:name="_GoBack"/>
-      <w:bookmarkEnd w:id="0"/>
     </w:p>
     <w:p>
       <w:pPr>
@@ -714,6 +731,7 @@
     <w:lsdException w:name="HTML Sample" w:semiHidden="1" w:unhideWhenUsed="1"/>
     <w:lsdException w:name="HTML Typewriter" w:semiHidden="1" w:unhideWhenUsed="1"/>
     <w:lsdException w:name="HTML Variable" w:semiHidden="1" w:unhideWhenUsed="1"/>
+    <w:lsdException w:name="Normal Table" w:semiHidden="1" w:unhideWhenUsed="1"/>
     <w:lsdException w:name="annotation subject" w:semiHidden="1" w:unhideWhenUsed="1"/>
     <w:lsdException w:name="No List" w:semiHidden="1" w:unhideWhenUsed="1"/>
     <w:lsdException w:name="Outline List 1" w:semiHidden="1" w:unhideWhenUsed="1"/>
@@ -759,9 +777,11 @@
     <w:lsdException w:name="Table Subtle 1" w:semiHidden="1" w:unhideWhenUsed="1"/>
     <w:lsdException w:name="Table Subtle 2" w:semiHidden="1" w:unhideWhenUsed="1"/>
     <w:lsdException w:name="Table Web 1" w:semiHidden="1" w:unhideWhenUsed="1"/>
+    <w:lsdException w:name="Table Web 2" w:semiHidden="1" w:unhideWhenUsed="1"/>
     <w:lsdException w:name="Table Web 3" w:semiHidden="1" w:unhideWhenUsed="1"/>
     <w:lsdException w:name="Balloon Text" w:semiHidden="1" w:unhideWhenUsed="1"/>
     <w:lsdException w:name="Table Grid" w:uiPriority="39"/>
+    <w:lsdException w:name="Table Theme" w:semiHidden="1" w:unhideWhenUsed="1"/>
     <w:lsdException w:name="Placeholder Text" w:semiHidden="1"/>
     <w:lsdException w:name="No Spacing" w:uiPriority="1" w:qFormat="1"/>
     <w:lsdException w:name="Light Shading" w:uiPriority="60"/>

</xml_diff>